<commit_message>
Modified project 6 files
</commit_message>
<xml_diff>
--- a/DSCI-512/Project6/Project6_Kungulio_Seif.docx
+++ b/DSCI-512/Project6/Project6_Kungulio_Seif.docx
@@ -306,6 +306,306 @@
         <w:pStyle w:val="NoSpacing"/>
         <w:ind w:left="720"/>
       </w:pPr>
+      <w:r>
+        <w:t>Load the dataset bike.csv into memory</w:t>
+      </w:r>
+    </w:p>
+    <w:p>
+      <w:pPr>
+        <w:pStyle w:val="NoSpacing"/>
+        <w:ind w:left="720"/>
+      </w:pPr>
+      <w:r>
+        <w:rPr>
+          <w:noProof/>
+        </w:rPr>
+        <w:drawing>
+          <wp:inline distT="0" distB="0" distL="0" distR="0" wp14:anchorId="034768DF" wp14:editId="43200E65">
+            <wp:extent cx="5943600" cy="4988560"/>
+            <wp:effectExtent l="76200" t="76200" r="133350" b="135890"/>
+            <wp:docPr id="608075205" name="Picture 1" descr="A computer screen shot of a program&#10;&#10;AI-generated content may be incorrect."/>
+            <wp:cNvGraphicFramePr>
+              <a:graphicFrameLocks xmlns:a="http://schemas.openxmlformats.org/drawingml/2006/main" noChangeAspect="1"/>
+            </wp:cNvGraphicFramePr>
+            <a:graphic xmlns:a="http://schemas.openxmlformats.org/drawingml/2006/main">
+              <a:graphicData uri="http://schemas.openxmlformats.org/drawingml/2006/picture">
+                <pic:pic xmlns:pic="http://schemas.openxmlformats.org/drawingml/2006/picture">
+                  <pic:nvPicPr>
+                    <pic:cNvPr id="608075205" name="Picture 1" descr="A computer screen shot of a program&#10;&#10;AI-generated content may be incorrect."/>
+                    <pic:cNvPicPr/>
+                  </pic:nvPicPr>
+                  <pic:blipFill>
+                    <a:blip r:embed="rId7">
+                      <a:extLst>
+                        <a:ext uri="{28A0092B-C50C-407E-A947-70E740481C1C}">
+                          <a14:useLocalDpi xmlns:a14="http://schemas.microsoft.com/office/drawing/2010/main" val="0"/>
+                        </a:ext>
+                      </a:extLst>
+                    </a:blip>
+                    <a:stretch>
+                      <a:fillRect/>
+                    </a:stretch>
+                  </pic:blipFill>
+                  <pic:spPr>
+                    <a:xfrm>
+                      <a:off x="0" y="0"/>
+                      <a:ext cx="5943600" cy="4988560"/>
+                    </a:xfrm>
+                    <a:prstGeom prst="rect">
+                      <a:avLst/>
+                    </a:prstGeom>
+                    <a:ln w="38100" cap="sq">
+                      <a:solidFill>
+                        <a:srgbClr val="000000"/>
+                      </a:solidFill>
+                      <a:prstDash val="solid"/>
+                      <a:miter lim="800000"/>
+                    </a:ln>
+                    <a:effectLst>
+                      <a:outerShdw blurRad="50800" dist="38100" dir="2700000" algn="tl" rotWithShape="0">
+                        <a:srgbClr val="000000">
+                          <a:alpha val="43000"/>
+                        </a:srgbClr>
+                      </a:outerShdw>
+                    </a:effectLst>
+                  </pic:spPr>
+                </pic:pic>
+              </a:graphicData>
+            </a:graphic>
+          </wp:inline>
+        </w:drawing>
+      </w:r>
+    </w:p>
+    <w:p>
+      <w:pPr>
+        <w:pStyle w:val="NoSpacing"/>
+        <w:ind w:left="720"/>
+      </w:pPr>
+    </w:p>
+    <w:p>
+      <w:pPr>
+        <w:pStyle w:val="NoSpacing"/>
+        <w:ind w:left="720"/>
+      </w:pPr>
+    </w:p>
+    <w:p>
+      <w:pPr>
+        <w:pStyle w:val="NoSpacing"/>
+        <w:ind w:left="720"/>
+      </w:pPr>
+    </w:p>
+    <w:p>
+      <w:pPr>
+        <w:pStyle w:val="NoSpacing"/>
+        <w:ind w:left="720"/>
+      </w:pPr>
+      <w:r>
+        <w:lastRenderedPageBreak/>
+        <w:t>Convert categorical variables to factor</w:t>
+      </w:r>
+    </w:p>
+    <w:p>
+      <w:pPr>
+        <w:pStyle w:val="NoSpacing"/>
+        <w:ind w:left="720"/>
+      </w:pPr>
+      <w:r>
+        <w:rPr>
+          <w:noProof/>
+        </w:rPr>
+        <w:drawing>
+          <wp:inline distT="0" distB="0" distL="0" distR="0" wp14:anchorId="5C9F5DC4" wp14:editId="375A0B2F">
+            <wp:extent cx="5943600" cy="2712085"/>
+            <wp:effectExtent l="76200" t="76200" r="133350" b="126365"/>
+            <wp:docPr id="825260696" name="Picture 2" descr="A computer screen shot of text&#10;&#10;AI-generated content may be incorrect."/>
+            <wp:cNvGraphicFramePr>
+              <a:graphicFrameLocks xmlns:a="http://schemas.openxmlformats.org/drawingml/2006/main" noChangeAspect="1"/>
+            </wp:cNvGraphicFramePr>
+            <a:graphic xmlns:a="http://schemas.openxmlformats.org/drawingml/2006/main">
+              <a:graphicData uri="http://schemas.openxmlformats.org/drawingml/2006/picture">
+                <pic:pic xmlns:pic="http://schemas.openxmlformats.org/drawingml/2006/picture">
+                  <pic:nvPicPr>
+                    <pic:cNvPr id="825260696" name="Picture 2" descr="A computer screen shot of text&#10;&#10;AI-generated content may be incorrect."/>
+                    <pic:cNvPicPr/>
+                  </pic:nvPicPr>
+                  <pic:blipFill>
+                    <a:blip r:embed="rId8">
+                      <a:extLst>
+                        <a:ext uri="{28A0092B-C50C-407E-A947-70E740481C1C}">
+                          <a14:useLocalDpi xmlns:a14="http://schemas.microsoft.com/office/drawing/2010/main" val="0"/>
+                        </a:ext>
+                      </a:extLst>
+                    </a:blip>
+                    <a:stretch>
+                      <a:fillRect/>
+                    </a:stretch>
+                  </pic:blipFill>
+                  <pic:spPr>
+                    <a:xfrm>
+                      <a:off x="0" y="0"/>
+                      <a:ext cx="5943600" cy="2712085"/>
+                    </a:xfrm>
+                    <a:prstGeom prst="rect">
+                      <a:avLst/>
+                    </a:prstGeom>
+                    <a:ln w="38100" cap="sq">
+                      <a:solidFill>
+                        <a:srgbClr val="000000"/>
+                      </a:solidFill>
+                      <a:prstDash val="solid"/>
+                      <a:miter lim="800000"/>
+                    </a:ln>
+                    <a:effectLst>
+                      <a:outerShdw blurRad="50800" dist="38100" dir="2700000" algn="tl" rotWithShape="0">
+                        <a:srgbClr val="000000">
+                          <a:alpha val="43000"/>
+                        </a:srgbClr>
+                      </a:outerShdw>
+                    </a:effectLst>
+                  </pic:spPr>
+                </pic:pic>
+              </a:graphicData>
+            </a:graphic>
+          </wp:inline>
+        </w:drawing>
+      </w:r>
+    </w:p>
+    <w:p>
+      <w:pPr>
+        <w:pStyle w:val="NoSpacing"/>
+        <w:ind w:left="720"/>
+      </w:pPr>
+    </w:p>
+    <w:p>
+      <w:pPr>
+        <w:pStyle w:val="NoSpacing"/>
+        <w:ind w:left="720"/>
+      </w:pPr>
+      <w:r>
+        <w:t xml:space="preserve">Split the data into </w:t>
+      </w:r>
+      <w:proofErr w:type="gramStart"/>
+      <w:r>
+        <w:t>2/</w:t>
+      </w:r>
+      <w:proofErr w:type="gramEnd"/>
+      <w:r>
+        <w:t>3 training set and 1/3 testing set</w:t>
+      </w:r>
+    </w:p>
+    <w:p>
+      <w:pPr>
+        <w:pStyle w:val="NoSpacing"/>
+        <w:ind w:left="720"/>
+      </w:pPr>
+      <w:r>
+        <w:rPr>
+          <w:noProof/>
+        </w:rPr>
+        <w:drawing>
+          <wp:inline distT="0" distB="0" distL="0" distR="0" wp14:anchorId="7C97D0DC" wp14:editId="44B5CC31">
+            <wp:extent cx="5943600" cy="2827020"/>
+            <wp:effectExtent l="76200" t="76200" r="133350" b="125730"/>
+            <wp:docPr id="1865116686" name="Picture 3" descr="A computer screen shot of a program&#10;&#10;AI-generated content may be incorrect."/>
+            <wp:cNvGraphicFramePr>
+              <a:graphicFrameLocks xmlns:a="http://schemas.openxmlformats.org/drawingml/2006/main" noChangeAspect="1"/>
+            </wp:cNvGraphicFramePr>
+            <a:graphic xmlns:a="http://schemas.openxmlformats.org/drawingml/2006/main">
+              <a:graphicData uri="http://schemas.openxmlformats.org/drawingml/2006/picture">
+                <pic:pic xmlns:pic="http://schemas.openxmlformats.org/drawingml/2006/picture">
+                  <pic:nvPicPr>
+                    <pic:cNvPr id="1865116686" name="Picture 3" descr="A computer screen shot of a program&#10;&#10;AI-generated content may be incorrect."/>
+                    <pic:cNvPicPr/>
+                  </pic:nvPicPr>
+                  <pic:blipFill>
+                    <a:blip r:embed="rId9">
+                      <a:extLst>
+                        <a:ext uri="{28A0092B-C50C-407E-A947-70E740481C1C}">
+                          <a14:useLocalDpi xmlns:a14="http://schemas.microsoft.com/office/drawing/2010/main" val="0"/>
+                        </a:ext>
+                      </a:extLst>
+                    </a:blip>
+                    <a:stretch>
+                      <a:fillRect/>
+                    </a:stretch>
+                  </pic:blipFill>
+                  <pic:spPr>
+                    <a:xfrm>
+                      <a:off x="0" y="0"/>
+                      <a:ext cx="5943600" cy="2827020"/>
+                    </a:xfrm>
+                    <a:prstGeom prst="rect">
+                      <a:avLst/>
+                    </a:prstGeom>
+                    <a:ln w="38100" cap="sq">
+                      <a:solidFill>
+                        <a:srgbClr val="000000"/>
+                      </a:solidFill>
+                      <a:prstDash val="solid"/>
+                      <a:miter lim="800000"/>
+                    </a:ln>
+                    <a:effectLst>
+                      <a:outerShdw blurRad="50800" dist="38100" dir="2700000" algn="tl" rotWithShape="0">
+                        <a:srgbClr val="000000">
+                          <a:alpha val="43000"/>
+                        </a:srgbClr>
+                      </a:outerShdw>
+                    </a:effectLst>
+                  </pic:spPr>
+                </pic:pic>
+              </a:graphicData>
+            </a:graphic>
+          </wp:inline>
+        </w:drawing>
+      </w:r>
+    </w:p>
+    <w:p>
+      <w:pPr>
+        <w:pStyle w:val="NoSpacing"/>
+        <w:ind w:left="720"/>
+      </w:pPr>
+    </w:p>
+    <w:p>
+      <w:pPr>
+        <w:pStyle w:val="NoSpacing"/>
+        <w:ind w:left="720"/>
+      </w:pPr>
+    </w:p>
+    <w:p>
+      <w:pPr>
+        <w:pStyle w:val="NoSpacing"/>
+        <w:ind w:left="720"/>
+      </w:pPr>
+    </w:p>
+    <w:p>
+      <w:pPr>
+        <w:pStyle w:val="NoSpacing"/>
+        <w:ind w:left="720"/>
+      </w:pPr>
+    </w:p>
+    <w:p>
+      <w:pPr>
+        <w:pStyle w:val="NoSpacing"/>
+        <w:ind w:left="720"/>
+      </w:pPr>
+    </w:p>
+    <w:p>
+      <w:pPr>
+        <w:pStyle w:val="NoSpacing"/>
+        <w:ind w:left="720"/>
+      </w:pPr>
+    </w:p>
+    <w:p>
+      <w:pPr>
+        <w:pStyle w:val="NoSpacing"/>
+        <w:ind w:left="720"/>
+      </w:pPr>
+    </w:p>
+    <w:p>
+      <w:pPr>
+        <w:pStyle w:val="NoSpacing"/>
+        <w:ind w:left="720"/>
+      </w:pPr>
     </w:p>
     <w:p>
       <w:pPr>
@@ -322,6 +622,7 @@
         </w:numPr>
       </w:pPr>
       <w:r>
+        <w:lastRenderedPageBreak/>
         <w:t>Build a support vector machine model.</w:t>
       </w:r>
     </w:p>
@@ -366,6 +667,104 @@
         <w:pStyle w:val="NoSpacing"/>
         <w:ind w:left="1440"/>
       </w:pPr>
+      <w:r>
+        <w:rPr>
+          <w:noProof/>
+        </w:rPr>
+        <w:drawing>
+          <wp:inline distT="0" distB="0" distL="0" distR="0" wp14:anchorId="470ECEA4" wp14:editId="204D3E37">
+            <wp:extent cx="5604074" cy="4809607"/>
+            <wp:effectExtent l="76200" t="76200" r="130175" b="124460"/>
+            <wp:docPr id="1854163269" name="Picture 4" descr="A computer screen shot of a program&#10;&#10;AI-generated content may be incorrect."/>
+            <wp:cNvGraphicFramePr>
+              <a:graphicFrameLocks xmlns:a="http://schemas.openxmlformats.org/drawingml/2006/main" noChangeAspect="1"/>
+            </wp:cNvGraphicFramePr>
+            <a:graphic xmlns:a="http://schemas.openxmlformats.org/drawingml/2006/main">
+              <a:graphicData uri="http://schemas.openxmlformats.org/drawingml/2006/picture">
+                <pic:pic xmlns:pic="http://schemas.openxmlformats.org/drawingml/2006/picture">
+                  <pic:nvPicPr>
+                    <pic:cNvPr id="1854163269" name="Picture 4" descr="A computer screen shot of a program&#10;&#10;AI-generated content may be incorrect."/>
+                    <pic:cNvPicPr/>
+                  </pic:nvPicPr>
+                  <pic:blipFill>
+                    <a:blip r:embed="rId10">
+                      <a:extLst>
+                        <a:ext uri="{28A0092B-C50C-407E-A947-70E740481C1C}">
+                          <a14:useLocalDpi xmlns:a14="http://schemas.microsoft.com/office/drawing/2010/main" val="0"/>
+                        </a:ext>
+                      </a:extLst>
+                    </a:blip>
+                    <a:stretch>
+                      <a:fillRect/>
+                    </a:stretch>
+                  </pic:blipFill>
+                  <pic:spPr>
+                    <a:xfrm>
+                      <a:off x="0" y="0"/>
+                      <a:ext cx="5611337" cy="4815841"/>
+                    </a:xfrm>
+                    <a:prstGeom prst="rect">
+                      <a:avLst/>
+                    </a:prstGeom>
+                    <a:ln w="38100" cap="sq">
+                      <a:solidFill>
+                        <a:srgbClr val="000000"/>
+                      </a:solidFill>
+                      <a:prstDash val="solid"/>
+                      <a:miter lim="800000"/>
+                    </a:ln>
+                    <a:effectLst>
+                      <a:outerShdw blurRad="50800" dist="38100" dir="2700000" algn="tl" rotWithShape="0">
+                        <a:srgbClr val="000000">
+                          <a:alpha val="43000"/>
+                        </a:srgbClr>
+                      </a:outerShdw>
+                    </a:effectLst>
+                  </pic:spPr>
+                </pic:pic>
+              </a:graphicData>
+            </a:graphic>
+          </wp:inline>
+        </w:drawing>
+      </w:r>
+    </w:p>
+    <w:p>
+      <w:pPr>
+        <w:pStyle w:val="NoSpacing"/>
+        <w:ind w:left="1440"/>
+      </w:pPr>
+      <w:r>
+        <w:t xml:space="preserve">The SVM model uses a radial kernel for a binary classification task (Holiday vs. Non-Holiday), with a gamma of 10 and cost of 100. These parameters increase model complexity, potentially improving </w:t>
+      </w:r>
+      <w:proofErr w:type="gramStart"/>
+      <w:r>
+        <w:t>fit</w:t>
+      </w:r>
+      <w:proofErr w:type="gramEnd"/>
+      <w:r>
+        <w:t xml:space="preserve"> but also raising the risk of overfitting.</w:t>
+      </w:r>
+    </w:p>
+    <w:p>
+      <w:pPr>
+        <w:pStyle w:val="NoSpacing"/>
+        <w:ind w:left="1440"/>
+      </w:pPr>
+    </w:p>
+    <w:p>
+      <w:pPr>
+        <w:pStyle w:val="NoSpacing"/>
+        <w:ind w:left="1440"/>
+      </w:pPr>
+      <w:r>
+        <w:t>The model relies on 633 support vectors (428 from one class, 205 from the other), indicating that the data may not be easily separable. This could also reflect some class imbalance.</w:t>
+      </w:r>
+    </w:p>
+    <w:p>
+      <w:pPr>
+        <w:pStyle w:val="NoSpacing"/>
+        <w:ind w:left="1440"/>
+      </w:pPr>
     </w:p>
     <w:p>
       <w:pPr>
@@ -388,6 +787,7 @@
         </w:numPr>
       </w:pPr>
       <w:r>
+        <w:lastRenderedPageBreak/>
         <w:t>Perform a grid search to find the best model with potential cost: 1, 10, 50, 100 and potential gamma: 1, 3, and 5 and using radial kernel and training dataset.</w:t>
       </w:r>
     </w:p>
@@ -396,6 +796,90 @@
         <w:pStyle w:val="NoSpacing"/>
         <w:ind w:left="1440"/>
       </w:pPr>
+      <w:r>
+        <w:rPr>
+          <w:noProof/>
+        </w:rPr>
+        <w:drawing>
+          <wp:inline distT="0" distB="0" distL="0" distR="0" wp14:anchorId="2628F8B3" wp14:editId="71D29FFB">
+            <wp:extent cx="5604093" cy="5008999"/>
+            <wp:effectExtent l="76200" t="76200" r="130175" b="134620"/>
+            <wp:docPr id="2089629213" name="Picture 5" descr="A screenshot of a computer program&#10;&#10;AI-generated content may be incorrect."/>
+            <wp:cNvGraphicFramePr>
+              <a:graphicFrameLocks xmlns:a="http://schemas.openxmlformats.org/drawingml/2006/main" noChangeAspect="1"/>
+            </wp:cNvGraphicFramePr>
+            <a:graphic xmlns:a="http://schemas.openxmlformats.org/drawingml/2006/main">
+              <a:graphicData uri="http://schemas.openxmlformats.org/drawingml/2006/picture">
+                <pic:pic xmlns:pic="http://schemas.openxmlformats.org/drawingml/2006/picture">
+                  <pic:nvPicPr>
+                    <pic:cNvPr id="2089629213" name="Picture 5" descr="A screenshot of a computer program&#10;&#10;AI-generated content may be incorrect."/>
+                    <pic:cNvPicPr/>
+                  </pic:nvPicPr>
+                  <pic:blipFill>
+                    <a:blip r:embed="rId11">
+                      <a:extLst>
+                        <a:ext uri="{28A0092B-C50C-407E-A947-70E740481C1C}">
+                          <a14:useLocalDpi xmlns:a14="http://schemas.microsoft.com/office/drawing/2010/main" val="0"/>
+                        </a:ext>
+                      </a:extLst>
+                    </a:blip>
+                    <a:stretch>
+                      <a:fillRect/>
+                    </a:stretch>
+                  </pic:blipFill>
+                  <pic:spPr>
+                    <a:xfrm>
+                      <a:off x="0" y="0"/>
+                      <a:ext cx="5609342" cy="5013691"/>
+                    </a:xfrm>
+                    <a:prstGeom prst="rect">
+                      <a:avLst/>
+                    </a:prstGeom>
+                    <a:ln w="38100" cap="sq">
+                      <a:solidFill>
+                        <a:srgbClr val="000000"/>
+                      </a:solidFill>
+                      <a:prstDash val="solid"/>
+                      <a:miter lim="800000"/>
+                    </a:ln>
+                    <a:effectLst>
+                      <a:outerShdw blurRad="50800" dist="38100" dir="2700000" algn="tl" rotWithShape="0">
+                        <a:srgbClr val="000000">
+                          <a:alpha val="43000"/>
+                        </a:srgbClr>
+                      </a:outerShdw>
+                    </a:effectLst>
+                  </pic:spPr>
+                </pic:pic>
+              </a:graphicData>
+            </a:graphic>
+          </wp:inline>
+        </w:drawing>
+      </w:r>
+    </w:p>
+    <w:p>
+      <w:pPr>
+        <w:pStyle w:val="NoSpacing"/>
+        <w:ind w:left="1440"/>
+      </w:pPr>
+      <w:r>
+        <w:t>Models with gamma = 1 consistently outperformed those with higher gamma values, regardless of the cost setting. Increasing the cost from 1 to 100 led to steadily lower error rates, with the best performance achieved at cost = 100 and gamma = 1. In contrast, higher gamma values caused the model to overfit, resulting in poorer generalization.</w:t>
+      </w:r>
+    </w:p>
+    <w:p>
+      <w:pPr>
+        <w:pStyle w:val="NoSpacing"/>
+        <w:ind w:left="1440"/>
+      </w:pPr>
+    </w:p>
+    <w:p>
+      <w:pPr>
+        <w:pStyle w:val="NoSpacing"/>
+        <w:ind w:left="1440"/>
+      </w:pPr>
+      <w:r>
+        <w:t>Despite a slightly higher error variance, the best model remains stable and reliable. It strikes a solid balance between accuracy and generalization, making it the ideal configuration. It’s recommended to train the final SVM using these parameters and validate it on a test set to ensure robust performance.</w:t>
+      </w:r>
     </w:p>
     <w:p>
       <w:pPr>
@@ -418,8 +902,163 @@
         </w:numPr>
       </w:pPr>
       <w:r>
+        <w:lastRenderedPageBreak/>
         <w:t>Print out the model results. What’s the best model parameters?</w:t>
       </w:r>
+    </w:p>
+    <w:p>
+      <w:pPr>
+        <w:pStyle w:val="NoSpacing"/>
+        <w:ind w:left="1440"/>
+      </w:pPr>
+      <w:r>
+        <w:rPr>
+          <w:noProof/>
+        </w:rPr>
+        <w:drawing>
+          <wp:inline distT="0" distB="0" distL="0" distR="0" wp14:anchorId="67A9BE3F" wp14:editId="5C5FAB1E">
+            <wp:extent cx="5610367" cy="3910965"/>
+            <wp:effectExtent l="76200" t="76200" r="142875" b="127635"/>
+            <wp:docPr id="1109541415" name="Picture 6" descr="A computer screen shot of a program&#10;&#10;AI-generated content may be incorrect."/>
+            <wp:cNvGraphicFramePr>
+              <a:graphicFrameLocks xmlns:a="http://schemas.openxmlformats.org/drawingml/2006/main" noChangeAspect="1"/>
+            </wp:cNvGraphicFramePr>
+            <a:graphic xmlns:a="http://schemas.openxmlformats.org/drawingml/2006/main">
+              <a:graphicData uri="http://schemas.openxmlformats.org/drawingml/2006/picture">
+                <pic:pic xmlns:pic="http://schemas.openxmlformats.org/drawingml/2006/picture">
+                  <pic:nvPicPr>
+                    <pic:cNvPr id="1109541415" name="Picture 6" descr="A computer screen shot of a program&#10;&#10;AI-generated content may be incorrect."/>
+                    <pic:cNvPicPr/>
+                  </pic:nvPicPr>
+                  <pic:blipFill>
+                    <a:blip r:embed="rId12">
+                      <a:extLst>
+                        <a:ext uri="{28A0092B-C50C-407E-A947-70E740481C1C}">
+                          <a14:useLocalDpi xmlns:a14="http://schemas.microsoft.com/office/drawing/2010/main" val="0"/>
+                        </a:ext>
+                      </a:extLst>
+                    </a:blip>
+                    <a:stretch>
+                      <a:fillRect/>
+                    </a:stretch>
+                  </pic:blipFill>
+                  <pic:spPr>
+                    <a:xfrm>
+                      <a:off x="0" y="0"/>
+                      <a:ext cx="5618224" cy="3916442"/>
+                    </a:xfrm>
+                    <a:prstGeom prst="rect">
+                      <a:avLst/>
+                    </a:prstGeom>
+                    <a:ln w="38100" cap="sq">
+                      <a:solidFill>
+                        <a:srgbClr val="000000"/>
+                      </a:solidFill>
+                      <a:prstDash val="solid"/>
+                      <a:miter lim="800000"/>
+                    </a:ln>
+                    <a:effectLst>
+                      <a:outerShdw blurRad="50800" dist="38100" dir="2700000" algn="tl" rotWithShape="0">
+                        <a:srgbClr val="000000">
+                          <a:alpha val="43000"/>
+                        </a:srgbClr>
+                      </a:outerShdw>
+                    </a:effectLst>
+                  </pic:spPr>
+                </pic:pic>
+              </a:graphicData>
+            </a:graphic>
+          </wp:inline>
+        </w:drawing>
+      </w:r>
+    </w:p>
+    <w:p>
+      <w:pPr>
+        <w:pStyle w:val="NoSpacing"/>
+        <w:ind w:left="1440"/>
+      </w:pPr>
+      <w:r>
+        <w:t xml:space="preserve">The SVM model was designed to predict holidays using features like season, </w:t>
+      </w:r>
+      <w:proofErr w:type="spellStart"/>
+      <w:r>
+        <w:t>workingday</w:t>
+      </w:r>
+      <w:proofErr w:type="spellEnd"/>
+      <w:r>
+        <w:t>, casual, and registered, employing a radial basis function (RBF) kernel to handle non-linear patterns. Through grid search tuning over various cost and gamma values, the optimal parameters were found to be cost = 100 and gamma = 1, resulting in the lowest cross-validation error.</w:t>
+      </w:r>
+    </w:p>
+    <w:p>
+      <w:pPr>
+        <w:pStyle w:val="NoSpacing"/>
+        <w:ind w:left="1440"/>
+      </w:pPr>
+    </w:p>
+    <w:p>
+      <w:pPr>
+        <w:pStyle w:val="NoSpacing"/>
+        <w:ind w:left="1440"/>
+      </w:pPr>
+      <w:r>
+        <w:t xml:space="preserve">The final model uses 645 support vectors (440 for </w:t>
+      </w:r>
+      <w:proofErr w:type="gramStart"/>
+      <w:r>
+        <w:t>Non-Holiday</w:t>
+      </w:r>
+      <w:proofErr w:type="gramEnd"/>
+      <w:r>
+        <w:t>, 205 for Holiday), indicating a complex decision boundary and slight class imbalance. This imbalance may affect model predictions, favoring the majority class.</w:t>
+      </w:r>
+    </w:p>
+    <w:p>
+      <w:pPr>
+        <w:pStyle w:val="NoSpacing"/>
+        <w:ind w:left="1440"/>
+      </w:pPr>
+    </w:p>
+    <w:p>
+      <w:pPr>
+        <w:pStyle w:val="NoSpacing"/>
+        <w:ind w:left="1440"/>
+      </w:pPr>
+    </w:p>
+    <w:p>
+      <w:pPr>
+        <w:pStyle w:val="NoSpacing"/>
+        <w:ind w:left="1440"/>
+      </w:pPr>
+    </w:p>
+    <w:p>
+      <w:pPr>
+        <w:pStyle w:val="NoSpacing"/>
+        <w:ind w:left="1440"/>
+      </w:pPr>
+    </w:p>
+    <w:p>
+      <w:pPr>
+        <w:pStyle w:val="NoSpacing"/>
+        <w:ind w:left="1440"/>
+      </w:pPr>
+    </w:p>
+    <w:p>
+      <w:pPr>
+        <w:pStyle w:val="NoSpacing"/>
+        <w:ind w:left="1440"/>
+      </w:pPr>
+    </w:p>
+    <w:p>
+      <w:pPr>
+        <w:pStyle w:val="NoSpacing"/>
+        <w:ind w:left="1440"/>
+      </w:pPr>
+    </w:p>
+    <w:p>
+      <w:pPr>
+        <w:pStyle w:val="NoSpacing"/>
+        <w:ind w:left="1440"/>
+      </w:pPr>
     </w:p>
     <w:p>
       <w:pPr>
@@ -448,6 +1087,7 @@
         </w:numPr>
       </w:pPr>
       <w:r>
+        <w:lastRenderedPageBreak/>
         <w:t>Forecast holiday using the test dataset and the best model found in c).</w:t>
       </w:r>
     </w:p>
@@ -456,6 +1096,87 @@
         <w:pStyle w:val="NoSpacing"/>
         <w:ind w:left="1440"/>
       </w:pPr>
+      <w:r>
+        <w:rPr>
+          <w:noProof/>
+        </w:rPr>
+        <w:drawing>
+          <wp:inline distT="0" distB="0" distL="0" distR="0" wp14:anchorId="4EEC8C6B" wp14:editId="074BFC75">
+            <wp:extent cx="5601269" cy="925143"/>
+            <wp:effectExtent l="76200" t="76200" r="133350" b="142240"/>
+            <wp:docPr id="1343349363" name="Picture 7" descr="A blue screen with white text&#10;&#10;AI-generated content may be incorrect."/>
+            <wp:cNvGraphicFramePr>
+              <a:graphicFrameLocks xmlns:a="http://schemas.openxmlformats.org/drawingml/2006/main" noChangeAspect="1"/>
+            </wp:cNvGraphicFramePr>
+            <a:graphic xmlns:a="http://schemas.openxmlformats.org/drawingml/2006/main">
+              <a:graphicData uri="http://schemas.openxmlformats.org/drawingml/2006/picture">
+                <pic:pic xmlns:pic="http://schemas.openxmlformats.org/drawingml/2006/picture">
+                  <pic:nvPicPr>
+                    <pic:cNvPr id="1343349363" name="Picture 7" descr="A blue screen with white text&#10;&#10;AI-generated content may be incorrect."/>
+                    <pic:cNvPicPr/>
+                  </pic:nvPicPr>
+                  <pic:blipFill>
+                    <a:blip r:embed="rId13">
+                      <a:extLst>
+                        <a:ext uri="{28A0092B-C50C-407E-A947-70E740481C1C}">
+                          <a14:useLocalDpi xmlns:a14="http://schemas.microsoft.com/office/drawing/2010/main" val="0"/>
+                        </a:ext>
+                      </a:extLst>
+                    </a:blip>
+                    <a:stretch>
+                      <a:fillRect/>
+                    </a:stretch>
+                  </pic:blipFill>
+                  <pic:spPr>
+                    <a:xfrm>
+                      <a:off x="0" y="0"/>
+                      <a:ext cx="5613458" cy="927156"/>
+                    </a:xfrm>
+                    <a:prstGeom prst="rect">
+                      <a:avLst/>
+                    </a:prstGeom>
+                    <a:ln w="38100" cap="sq">
+                      <a:solidFill>
+                        <a:srgbClr val="000000"/>
+                      </a:solidFill>
+                      <a:prstDash val="solid"/>
+                      <a:miter lim="800000"/>
+                    </a:ln>
+                    <a:effectLst>
+                      <a:outerShdw blurRad="50800" dist="38100" dir="2700000" algn="tl" rotWithShape="0">
+                        <a:srgbClr val="000000">
+                          <a:alpha val="43000"/>
+                        </a:srgbClr>
+                      </a:outerShdw>
+                    </a:effectLst>
+                  </pic:spPr>
+                </pic:pic>
+              </a:graphicData>
+            </a:graphic>
+          </wp:inline>
+        </w:drawing>
+      </w:r>
+    </w:p>
+    <w:p>
+      <w:pPr>
+        <w:pStyle w:val="NoSpacing"/>
+        <w:ind w:left="1440"/>
+      </w:pPr>
+      <w:r>
+        <w:t>This summary suggests a strong imbalance in predicted outcomes, with most predictions being “</w:t>
+      </w:r>
+      <w:proofErr w:type="gramStart"/>
+      <w:r>
+        <w:rPr>
+          <w:b/>
+          <w:bCs/>
+        </w:rPr>
+        <w:t>Non-Holiday</w:t>
+      </w:r>
+      <w:proofErr w:type="gramEnd"/>
+      <w:r>
+        <w:t>”.</w:t>
+      </w:r>
     </w:p>
     <w:p>
       <w:pPr>
@@ -486,6 +1207,218 @@
         <w:pStyle w:val="NoSpacing"/>
         <w:ind w:left="1440"/>
       </w:pPr>
+      <w:r>
+        <w:rPr>
+          <w:noProof/>
+        </w:rPr>
+        <w:drawing>
+          <wp:inline distT="0" distB="0" distL="0" distR="0" wp14:anchorId="6DE01C6D" wp14:editId="5C99183C">
+            <wp:extent cx="5610367" cy="1051560"/>
+            <wp:effectExtent l="76200" t="76200" r="142875" b="129540"/>
+            <wp:docPr id="1356710262" name="Picture 8" descr="A screen shot of a computer&#10;&#10;AI-generated content may be incorrect."/>
+            <wp:cNvGraphicFramePr>
+              <a:graphicFrameLocks xmlns:a="http://schemas.openxmlformats.org/drawingml/2006/main" noChangeAspect="1"/>
+            </wp:cNvGraphicFramePr>
+            <a:graphic xmlns:a="http://schemas.openxmlformats.org/drawingml/2006/main">
+              <a:graphicData uri="http://schemas.openxmlformats.org/drawingml/2006/picture">
+                <pic:pic xmlns:pic="http://schemas.openxmlformats.org/drawingml/2006/picture">
+                  <pic:nvPicPr>
+                    <pic:cNvPr id="1356710262" name="Picture 8" descr="A screen shot of a computer&#10;&#10;AI-generated content may be incorrect."/>
+                    <pic:cNvPicPr/>
+                  </pic:nvPicPr>
+                  <pic:blipFill>
+                    <a:blip r:embed="rId14">
+                      <a:extLst>
+                        <a:ext uri="{28A0092B-C50C-407E-A947-70E740481C1C}">
+                          <a14:useLocalDpi xmlns:a14="http://schemas.microsoft.com/office/drawing/2010/main" val="0"/>
+                        </a:ext>
+                      </a:extLst>
+                    </a:blip>
+                    <a:stretch>
+                      <a:fillRect/>
+                    </a:stretch>
+                  </pic:blipFill>
+                  <pic:spPr>
+                    <a:xfrm>
+                      <a:off x="0" y="0"/>
+                      <a:ext cx="5620388" cy="1053438"/>
+                    </a:xfrm>
+                    <a:prstGeom prst="rect">
+                      <a:avLst/>
+                    </a:prstGeom>
+                    <a:ln w="38100" cap="sq">
+                      <a:solidFill>
+                        <a:srgbClr val="000000"/>
+                      </a:solidFill>
+                      <a:prstDash val="solid"/>
+                      <a:miter lim="800000"/>
+                    </a:ln>
+                    <a:effectLst>
+                      <a:outerShdw blurRad="50800" dist="38100" dir="2700000" algn="tl" rotWithShape="0">
+                        <a:srgbClr val="000000">
+                          <a:alpha val="43000"/>
+                        </a:srgbClr>
+                      </a:outerShdw>
+                    </a:effectLst>
+                  </pic:spPr>
+                </pic:pic>
+              </a:graphicData>
+            </a:graphic>
+          </wp:inline>
+        </w:drawing>
+      </w:r>
+    </w:p>
+    <w:p>
+      <w:pPr>
+        <w:pStyle w:val="NoSpacing"/>
+        <w:ind w:left="1440"/>
+      </w:pPr>
+      <w:r>
+        <w:t xml:space="preserve">The summary suggests </w:t>
+      </w:r>
+      <w:r>
+        <w:t>that</w:t>
+      </w:r>
+      <w:r>
+        <w:t xml:space="preserve"> most records (3532 out of 3629</w:t>
+      </w:r>
+      <w:r>
+        <w:t xml:space="preserve">) are from </w:t>
+      </w:r>
+      <w:r>
+        <w:t>“</w:t>
+      </w:r>
+      <w:proofErr w:type="gramStart"/>
+      <w:r>
+        <w:t>Non-Holiday</w:t>
+      </w:r>
+      <w:proofErr w:type="gramEnd"/>
+      <w:r>
+        <w:t>”</w:t>
+      </w:r>
+      <w:r>
+        <w:t xml:space="preserve"> periods, while only a small subset of records (97) correspond to Holidays. This imbalance in the data might influence modeling results.</w:t>
+      </w:r>
+    </w:p>
+    <w:p>
+      <w:pPr>
+        <w:pStyle w:val="NoSpacing"/>
+        <w:ind w:left="1440"/>
+      </w:pPr>
+    </w:p>
+    <w:p>
+      <w:pPr>
+        <w:pStyle w:val="NoSpacing"/>
+        <w:ind w:left="1440"/>
+      </w:pPr>
+    </w:p>
+    <w:p>
+      <w:pPr>
+        <w:pStyle w:val="NoSpacing"/>
+        <w:ind w:left="1440"/>
+      </w:pPr>
+    </w:p>
+    <w:p>
+      <w:pPr>
+        <w:pStyle w:val="NoSpacing"/>
+        <w:ind w:left="1440"/>
+      </w:pPr>
+    </w:p>
+    <w:p>
+      <w:pPr>
+        <w:pStyle w:val="NoSpacing"/>
+        <w:ind w:left="1440"/>
+      </w:pPr>
+    </w:p>
+    <w:p>
+      <w:pPr>
+        <w:pStyle w:val="NoSpacing"/>
+        <w:ind w:left="1440"/>
+      </w:pPr>
+    </w:p>
+    <w:p>
+      <w:pPr>
+        <w:pStyle w:val="NoSpacing"/>
+        <w:ind w:left="1440"/>
+      </w:pPr>
+    </w:p>
+    <w:p>
+      <w:pPr>
+        <w:pStyle w:val="NoSpacing"/>
+        <w:ind w:left="1440"/>
+      </w:pPr>
+    </w:p>
+    <w:p>
+      <w:pPr>
+        <w:pStyle w:val="NoSpacing"/>
+        <w:ind w:left="1440"/>
+      </w:pPr>
+    </w:p>
+    <w:p>
+      <w:pPr>
+        <w:pStyle w:val="NoSpacing"/>
+        <w:ind w:left="1440"/>
+      </w:pPr>
+    </w:p>
+    <w:p>
+      <w:pPr>
+        <w:pStyle w:val="NoSpacing"/>
+        <w:ind w:left="1440"/>
+      </w:pPr>
+    </w:p>
+    <w:p>
+      <w:pPr>
+        <w:pStyle w:val="NoSpacing"/>
+        <w:ind w:left="1440"/>
+      </w:pPr>
+    </w:p>
+    <w:p>
+      <w:pPr>
+        <w:pStyle w:val="NoSpacing"/>
+        <w:ind w:left="1440"/>
+      </w:pPr>
+    </w:p>
+    <w:p>
+      <w:pPr>
+        <w:pStyle w:val="NoSpacing"/>
+        <w:ind w:left="1440"/>
+      </w:pPr>
+    </w:p>
+    <w:p>
+      <w:pPr>
+        <w:pStyle w:val="NoSpacing"/>
+        <w:ind w:left="1440"/>
+      </w:pPr>
+    </w:p>
+    <w:p>
+      <w:pPr>
+        <w:pStyle w:val="NoSpacing"/>
+        <w:ind w:left="1440"/>
+      </w:pPr>
+    </w:p>
+    <w:p>
+      <w:pPr>
+        <w:pStyle w:val="NoSpacing"/>
+        <w:ind w:left="1440"/>
+      </w:pPr>
+    </w:p>
+    <w:p>
+      <w:pPr>
+        <w:pStyle w:val="NoSpacing"/>
+        <w:ind w:left="1440"/>
+      </w:pPr>
+    </w:p>
+    <w:p>
+      <w:pPr>
+        <w:pStyle w:val="NoSpacing"/>
+        <w:ind w:left="1440"/>
+      </w:pPr>
+    </w:p>
+    <w:p>
+      <w:pPr>
+        <w:pStyle w:val="NoSpacing"/>
+        <w:ind w:left="1440"/>
+      </w:pPr>
     </w:p>
     <w:p>
       <w:pPr>
@@ -508,6 +1441,7 @@
         </w:numPr>
       </w:pPr>
       <w:r>
+        <w:lastRenderedPageBreak/>
         <w:t>Compute the test error by constructing the confusion matrix. Is it a good model?</w:t>
       </w:r>
     </w:p>
@@ -516,18 +1450,159 @@
         <w:pStyle w:val="NoSpacing"/>
         <w:ind w:left="1440"/>
       </w:pPr>
-    </w:p>
-    <w:p>
-      <w:pPr>
-        <w:pStyle w:val="NoSpacing"/>
-        <w:ind w:left="1440"/>
-      </w:pPr>
-    </w:p>
-    <w:p>
-      <w:pPr>
-        <w:pStyle w:val="NoSpacing"/>
-        <w:ind w:left="1440"/>
-      </w:pPr>
+      <w:r>
+        <w:rPr>
+          <w:noProof/>
+        </w:rPr>
+        <w:drawing>
+          <wp:inline distT="0" distB="0" distL="0" distR="0" wp14:anchorId="3238D45A" wp14:editId="64FAF0AF">
+            <wp:extent cx="5597734" cy="4470303"/>
+            <wp:effectExtent l="76200" t="76200" r="136525" b="140335"/>
+            <wp:docPr id="1081366212" name="Picture 9" descr="A screenshot of a computer program&#10;&#10;AI-generated content may be incorrect."/>
+            <wp:cNvGraphicFramePr>
+              <a:graphicFrameLocks xmlns:a="http://schemas.openxmlformats.org/drawingml/2006/main" noChangeAspect="1"/>
+            </wp:cNvGraphicFramePr>
+            <a:graphic xmlns:a="http://schemas.openxmlformats.org/drawingml/2006/main">
+              <a:graphicData uri="http://schemas.openxmlformats.org/drawingml/2006/picture">
+                <pic:pic xmlns:pic="http://schemas.openxmlformats.org/drawingml/2006/picture">
+                  <pic:nvPicPr>
+                    <pic:cNvPr id="1081366212" name="Picture 9" descr="A screenshot of a computer program&#10;&#10;AI-generated content may be incorrect."/>
+                    <pic:cNvPicPr/>
+                  </pic:nvPicPr>
+                  <pic:blipFill>
+                    <a:blip r:embed="rId15">
+                      <a:extLst>
+                        <a:ext uri="{28A0092B-C50C-407E-A947-70E740481C1C}">
+                          <a14:useLocalDpi xmlns:a14="http://schemas.microsoft.com/office/drawing/2010/main" val="0"/>
+                        </a:ext>
+                      </a:extLst>
+                    </a:blip>
+                    <a:stretch>
+                      <a:fillRect/>
+                    </a:stretch>
+                  </pic:blipFill>
+                  <pic:spPr>
+                    <a:xfrm>
+                      <a:off x="0" y="0"/>
+                      <a:ext cx="5603696" cy="4475065"/>
+                    </a:xfrm>
+                    <a:prstGeom prst="rect">
+                      <a:avLst/>
+                    </a:prstGeom>
+                    <a:ln w="38100" cap="sq">
+                      <a:solidFill>
+                        <a:srgbClr val="000000"/>
+                      </a:solidFill>
+                      <a:prstDash val="solid"/>
+                      <a:miter lim="800000"/>
+                    </a:ln>
+                    <a:effectLst>
+                      <a:outerShdw blurRad="50800" dist="38100" dir="2700000" algn="tl" rotWithShape="0">
+                        <a:srgbClr val="000000">
+                          <a:alpha val="43000"/>
+                        </a:srgbClr>
+                      </a:outerShdw>
+                    </a:effectLst>
+                  </pic:spPr>
+                </pic:pic>
+              </a:graphicData>
+            </a:graphic>
+          </wp:inline>
+        </w:drawing>
+      </w:r>
+    </w:p>
+    <w:p>
+      <w:pPr>
+        <w:pStyle w:val="NoSpacing"/>
+        <w:ind w:left="1440"/>
+        <w:rPr>
+          <w:b/>
+          <w:bCs/>
+        </w:rPr>
+      </w:pPr>
+      <w:r>
+        <w:rPr>
+          <w:b/>
+          <w:bCs/>
+        </w:rPr>
+        <w:t xml:space="preserve">Test Error = 1 – </w:t>
+      </w:r>
+      <w:r>
+        <w:rPr>
+          <w:b/>
+          <w:bCs/>
+        </w:rPr>
+        <w:t>A</w:t>
+      </w:r>
+      <w:r>
+        <w:rPr>
+          <w:b/>
+          <w:bCs/>
+        </w:rPr>
+        <w:t>ccuracy</w:t>
+      </w:r>
+      <w:r>
+        <w:rPr>
+          <w:b/>
+          <w:bCs/>
+        </w:rPr>
+        <w:t xml:space="preserve"> = 1 – 0.9746 = </w:t>
+      </w:r>
+      <w:r>
+        <w:rPr>
+          <w:b/>
+          <w:bCs/>
+          <w:u w:val="thick"/>
+        </w:rPr>
+        <w:t>0.0254</w:t>
+      </w:r>
+    </w:p>
+    <w:p>
+      <w:pPr>
+        <w:pStyle w:val="NoSpacing"/>
+        <w:ind w:left="1440"/>
+      </w:pPr>
+    </w:p>
+    <w:p>
+      <w:pPr>
+        <w:pStyle w:val="NoSpacing"/>
+        <w:ind w:left="1440"/>
+      </w:pPr>
+      <w:r>
+        <w:t xml:space="preserve">The model demonstrates high overall accuracy (97.46%) and excellent sensitivity for identifying </w:t>
+      </w:r>
+      <w:proofErr w:type="gramStart"/>
+      <w:r>
+        <w:rPr>
+          <w:b/>
+          <w:bCs/>
+        </w:rPr>
+        <w:t>Non-Holidays</w:t>
+      </w:r>
+      <w:proofErr w:type="gramEnd"/>
+      <w:r>
+        <w:t xml:space="preserve">, but it performs poorly in detecting </w:t>
+      </w:r>
+      <w:r>
+        <w:rPr>
+          <w:b/>
+          <w:bCs/>
+        </w:rPr>
+        <w:t>Holidays</w:t>
+      </w:r>
+      <w:r>
+        <w:t xml:space="preserve"> due to significant class imbalance. With low specificity (7.2%), a poor Kappa score (0.1281), and low balanced accuracy (53.58%), the model is heavily biased toward the majority class. Despite appearing effective at first glance, it fails to reliably identify the minority class (Holidays), making it </w:t>
+      </w:r>
+      <w:r>
+        <w:rPr>
+          <w:b/>
+          <w:bCs/>
+        </w:rPr>
+        <w:t>unsuitable</w:t>
+      </w:r>
+      <w:r>
+        <w:t xml:space="preserve"> if accurate Holiday prediction is important.</w:t>
+      </w:r>
     </w:p>
     <w:sectPr>
       <w:pgSz w:w="12240" w:h="15840"/>
@@ -1017,6 +2092,119 @@
     </w:lvl>
   </w:abstractNum>
   <w:abstractNum w:abstractNumId="4" w15:restartNumberingAfterBreak="0">
+    <w:nsid w:val="20B87548"/>
+    <w:multiLevelType w:val="hybridMultilevel"/>
+    <w:tmpl w:val="1482013E"/>
+    <w:lvl w:ilvl="0" w:tplc="04090001">
+      <w:start w:val="1"/>
+      <w:numFmt w:val="bullet"/>
+      <w:lvlText w:val=""/>
+      <w:lvlJc w:val="left"/>
+      <w:pPr>
+        <w:ind w:left="2160" w:hanging="360"/>
+      </w:pPr>
+      <w:rPr>
+        <w:rFonts w:ascii="Symbol" w:hAnsi="Symbol" w:hint="default"/>
+      </w:rPr>
+    </w:lvl>
+    <w:lvl w:ilvl="1" w:tplc="04090003" w:tentative="1">
+      <w:start w:val="1"/>
+      <w:numFmt w:val="bullet"/>
+      <w:lvlText w:val="o"/>
+      <w:lvlJc w:val="left"/>
+      <w:pPr>
+        <w:ind w:left="2880" w:hanging="360"/>
+      </w:pPr>
+      <w:rPr>
+        <w:rFonts w:ascii="Courier New" w:hAnsi="Courier New" w:cs="Courier New" w:hint="default"/>
+      </w:rPr>
+    </w:lvl>
+    <w:lvl w:ilvl="2" w:tplc="04090005" w:tentative="1">
+      <w:start w:val="1"/>
+      <w:numFmt w:val="bullet"/>
+      <w:lvlText w:val=""/>
+      <w:lvlJc w:val="left"/>
+      <w:pPr>
+        <w:ind w:left="3600" w:hanging="360"/>
+      </w:pPr>
+      <w:rPr>
+        <w:rFonts w:ascii="Wingdings" w:hAnsi="Wingdings" w:hint="default"/>
+      </w:rPr>
+    </w:lvl>
+    <w:lvl w:ilvl="3" w:tplc="04090001" w:tentative="1">
+      <w:start w:val="1"/>
+      <w:numFmt w:val="bullet"/>
+      <w:lvlText w:val=""/>
+      <w:lvlJc w:val="left"/>
+      <w:pPr>
+        <w:ind w:left="4320" w:hanging="360"/>
+      </w:pPr>
+      <w:rPr>
+        <w:rFonts w:ascii="Symbol" w:hAnsi="Symbol" w:hint="default"/>
+      </w:rPr>
+    </w:lvl>
+    <w:lvl w:ilvl="4" w:tplc="04090003" w:tentative="1">
+      <w:start w:val="1"/>
+      <w:numFmt w:val="bullet"/>
+      <w:lvlText w:val="o"/>
+      <w:lvlJc w:val="left"/>
+      <w:pPr>
+        <w:ind w:left="5040" w:hanging="360"/>
+      </w:pPr>
+      <w:rPr>
+        <w:rFonts w:ascii="Courier New" w:hAnsi="Courier New" w:cs="Courier New" w:hint="default"/>
+      </w:rPr>
+    </w:lvl>
+    <w:lvl w:ilvl="5" w:tplc="04090005" w:tentative="1">
+      <w:start w:val="1"/>
+      <w:numFmt w:val="bullet"/>
+      <w:lvlText w:val=""/>
+      <w:lvlJc w:val="left"/>
+      <w:pPr>
+        <w:ind w:left="5760" w:hanging="360"/>
+      </w:pPr>
+      <w:rPr>
+        <w:rFonts w:ascii="Wingdings" w:hAnsi="Wingdings" w:hint="default"/>
+      </w:rPr>
+    </w:lvl>
+    <w:lvl w:ilvl="6" w:tplc="04090001" w:tentative="1">
+      <w:start w:val="1"/>
+      <w:numFmt w:val="bullet"/>
+      <w:lvlText w:val=""/>
+      <w:lvlJc w:val="left"/>
+      <w:pPr>
+        <w:ind w:left="6480" w:hanging="360"/>
+      </w:pPr>
+      <w:rPr>
+        <w:rFonts w:ascii="Symbol" w:hAnsi="Symbol" w:hint="default"/>
+      </w:rPr>
+    </w:lvl>
+    <w:lvl w:ilvl="7" w:tplc="04090003" w:tentative="1">
+      <w:start w:val="1"/>
+      <w:numFmt w:val="bullet"/>
+      <w:lvlText w:val="o"/>
+      <w:lvlJc w:val="left"/>
+      <w:pPr>
+        <w:ind w:left="7200" w:hanging="360"/>
+      </w:pPr>
+      <w:rPr>
+        <w:rFonts w:ascii="Courier New" w:hAnsi="Courier New" w:cs="Courier New" w:hint="default"/>
+      </w:rPr>
+    </w:lvl>
+    <w:lvl w:ilvl="8" w:tplc="04090005" w:tentative="1">
+      <w:start w:val="1"/>
+      <w:numFmt w:val="bullet"/>
+      <w:lvlText w:val=""/>
+      <w:lvlJc w:val="left"/>
+      <w:pPr>
+        <w:ind w:left="7920" w:hanging="360"/>
+      </w:pPr>
+      <w:rPr>
+        <w:rFonts w:ascii="Wingdings" w:hAnsi="Wingdings" w:hint="default"/>
+      </w:rPr>
+    </w:lvl>
+  </w:abstractNum>
+  <w:abstractNum w:abstractNumId="5" w15:restartNumberingAfterBreak="0">
     <w:nsid w:val="330759C0"/>
     <w:multiLevelType w:val="hybridMultilevel"/>
     <w:tmpl w:val="CEF28FD2"/>
@@ -1129,7 +2317,7 @@
       </w:rPr>
     </w:lvl>
   </w:abstractNum>
-  <w:abstractNum w:abstractNumId="5" w15:restartNumberingAfterBreak="0">
+  <w:abstractNum w:abstractNumId="6" w15:restartNumberingAfterBreak="0">
     <w:nsid w:val="39B20E2F"/>
     <w:multiLevelType w:val="hybridMultilevel"/>
     <w:tmpl w:val="918662A8"/>
@@ -1242,7 +2430,7 @@
       </w:rPr>
     </w:lvl>
   </w:abstractNum>
-  <w:abstractNum w:abstractNumId="6" w15:restartNumberingAfterBreak="0">
+  <w:abstractNum w:abstractNumId="7" w15:restartNumberingAfterBreak="0">
     <w:nsid w:val="39C3370A"/>
     <w:multiLevelType w:val="hybridMultilevel"/>
     <w:tmpl w:val="70944584"/>
@@ -1355,7 +2543,7 @@
       </w:rPr>
     </w:lvl>
   </w:abstractNum>
-  <w:abstractNum w:abstractNumId="7" w15:restartNumberingAfterBreak="0">
+  <w:abstractNum w:abstractNumId="8" w15:restartNumberingAfterBreak="0">
     <w:nsid w:val="470C4CFB"/>
     <w:multiLevelType w:val="hybridMultilevel"/>
     <w:tmpl w:val="75A0020E"/>
@@ -1441,7 +2629,7 @@
       </w:pPr>
     </w:lvl>
   </w:abstractNum>
-  <w:abstractNum w:abstractNumId="8" w15:restartNumberingAfterBreak="0">
+  <w:abstractNum w:abstractNumId="9" w15:restartNumberingAfterBreak="0">
     <w:nsid w:val="4A027617"/>
     <w:multiLevelType w:val="hybridMultilevel"/>
     <w:tmpl w:val="D17E474A"/>
@@ -1527,7 +2715,7 @@
       </w:pPr>
     </w:lvl>
   </w:abstractNum>
-  <w:abstractNum w:abstractNumId="9" w15:restartNumberingAfterBreak="0">
+  <w:abstractNum w:abstractNumId="10" w15:restartNumberingAfterBreak="0">
     <w:nsid w:val="4D03311A"/>
     <w:multiLevelType w:val="hybridMultilevel"/>
     <w:tmpl w:val="D7BE4536"/>
@@ -1640,7 +2828,7 @@
       </w:rPr>
     </w:lvl>
   </w:abstractNum>
-  <w:abstractNum w:abstractNumId="10" w15:restartNumberingAfterBreak="0">
+  <w:abstractNum w:abstractNumId="11" w15:restartNumberingAfterBreak="0">
     <w:nsid w:val="5C922205"/>
     <w:multiLevelType w:val="hybridMultilevel"/>
     <w:tmpl w:val="ADA063F6"/>
@@ -1729,7 +2917,7 @@
       </w:pPr>
     </w:lvl>
   </w:abstractNum>
-  <w:abstractNum w:abstractNumId="11" w15:restartNumberingAfterBreak="0">
+  <w:abstractNum w:abstractNumId="12" w15:restartNumberingAfterBreak="0">
     <w:nsid w:val="64ED1B42"/>
     <w:multiLevelType w:val="hybridMultilevel"/>
     <w:tmpl w:val="18D27CA2"/>
@@ -1818,7 +3006,120 @@
       </w:pPr>
     </w:lvl>
   </w:abstractNum>
-  <w:abstractNum w:abstractNumId="12" w15:restartNumberingAfterBreak="0">
+  <w:abstractNum w:abstractNumId="13" w15:restartNumberingAfterBreak="0">
+    <w:nsid w:val="6719733F"/>
+    <w:multiLevelType w:val="hybridMultilevel"/>
+    <w:tmpl w:val="1C740CCA"/>
+    <w:lvl w:ilvl="0" w:tplc="04090001">
+      <w:start w:val="1"/>
+      <w:numFmt w:val="bullet"/>
+      <w:lvlText w:val=""/>
+      <w:lvlJc w:val="left"/>
+      <w:pPr>
+        <w:ind w:left="2160" w:hanging="360"/>
+      </w:pPr>
+      <w:rPr>
+        <w:rFonts w:ascii="Symbol" w:hAnsi="Symbol" w:hint="default"/>
+      </w:rPr>
+    </w:lvl>
+    <w:lvl w:ilvl="1" w:tplc="04090003" w:tentative="1">
+      <w:start w:val="1"/>
+      <w:numFmt w:val="bullet"/>
+      <w:lvlText w:val="o"/>
+      <w:lvlJc w:val="left"/>
+      <w:pPr>
+        <w:ind w:left="2880" w:hanging="360"/>
+      </w:pPr>
+      <w:rPr>
+        <w:rFonts w:ascii="Courier New" w:hAnsi="Courier New" w:cs="Courier New" w:hint="default"/>
+      </w:rPr>
+    </w:lvl>
+    <w:lvl w:ilvl="2" w:tplc="04090005" w:tentative="1">
+      <w:start w:val="1"/>
+      <w:numFmt w:val="bullet"/>
+      <w:lvlText w:val=""/>
+      <w:lvlJc w:val="left"/>
+      <w:pPr>
+        <w:ind w:left="3600" w:hanging="360"/>
+      </w:pPr>
+      <w:rPr>
+        <w:rFonts w:ascii="Wingdings" w:hAnsi="Wingdings" w:hint="default"/>
+      </w:rPr>
+    </w:lvl>
+    <w:lvl w:ilvl="3" w:tplc="04090001" w:tentative="1">
+      <w:start w:val="1"/>
+      <w:numFmt w:val="bullet"/>
+      <w:lvlText w:val=""/>
+      <w:lvlJc w:val="left"/>
+      <w:pPr>
+        <w:ind w:left="4320" w:hanging="360"/>
+      </w:pPr>
+      <w:rPr>
+        <w:rFonts w:ascii="Symbol" w:hAnsi="Symbol" w:hint="default"/>
+      </w:rPr>
+    </w:lvl>
+    <w:lvl w:ilvl="4" w:tplc="04090003" w:tentative="1">
+      <w:start w:val="1"/>
+      <w:numFmt w:val="bullet"/>
+      <w:lvlText w:val="o"/>
+      <w:lvlJc w:val="left"/>
+      <w:pPr>
+        <w:ind w:left="5040" w:hanging="360"/>
+      </w:pPr>
+      <w:rPr>
+        <w:rFonts w:ascii="Courier New" w:hAnsi="Courier New" w:cs="Courier New" w:hint="default"/>
+      </w:rPr>
+    </w:lvl>
+    <w:lvl w:ilvl="5" w:tplc="04090005" w:tentative="1">
+      <w:start w:val="1"/>
+      <w:numFmt w:val="bullet"/>
+      <w:lvlText w:val=""/>
+      <w:lvlJc w:val="left"/>
+      <w:pPr>
+        <w:ind w:left="5760" w:hanging="360"/>
+      </w:pPr>
+      <w:rPr>
+        <w:rFonts w:ascii="Wingdings" w:hAnsi="Wingdings" w:hint="default"/>
+      </w:rPr>
+    </w:lvl>
+    <w:lvl w:ilvl="6" w:tplc="04090001" w:tentative="1">
+      <w:start w:val="1"/>
+      <w:numFmt w:val="bullet"/>
+      <w:lvlText w:val=""/>
+      <w:lvlJc w:val="left"/>
+      <w:pPr>
+        <w:ind w:left="6480" w:hanging="360"/>
+      </w:pPr>
+      <w:rPr>
+        <w:rFonts w:ascii="Symbol" w:hAnsi="Symbol" w:hint="default"/>
+      </w:rPr>
+    </w:lvl>
+    <w:lvl w:ilvl="7" w:tplc="04090003" w:tentative="1">
+      <w:start w:val="1"/>
+      <w:numFmt w:val="bullet"/>
+      <w:lvlText w:val="o"/>
+      <w:lvlJc w:val="left"/>
+      <w:pPr>
+        <w:ind w:left="7200" w:hanging="360"/>
+      </w:pPr>
+      <w:rPr>
+        <w:rFonts w:ascii="Courier New" w:hAnsi="Courier New" w:cs="Courier New" w:hint="default"/>
+      </w:rPr>
+    </w:lvl>
+    <w:lvl w:ilvl="8" w:tplc="04090005" w:tentative="1">
+      <w:start w:val="1"/>
+      <w:numFmt w:val="bullet"/>
+      <w:lvlText w:val=""/>
+      <w:lvlJc w:val="left"/>
+      <w:pPr>
+        <w:ind w:left="7920" w:hanging="360"/>
+      </w:pPr>
+      <w:rPr>
+        <w:rFonts w:ascii="Wingdings" w:hAnsi="Wingdings" w:hint="default"/>
+      </w:rPr>
+    </w:lvl>
+  </w:abstractNum>
+  <w:abstractNum w:abstractNumId="14" w15:restartNumberingAfterBreak="0">
     <w:nsid w:val="69EF5157"/>
     <w:multiLevelType w:val="hybridMultilevel"/>
     <w:tmpl w:val="86084A20"/>
@@ -1931,7 +3232,7 @@
       </w:rPr>
     </w:lvl>
   </w:abstractNum>
-  <w:abstractNum w:abstractNumId="13" w15:restartNumberingAfterBreak="0">
+  <w:abstractNum w:abstractNumId="15" w15:restartNumberingAfterBreak="0">
     <w:nsid w:val="6B015B4A"/>
     <w:multiLevelType w:val="hybridMultilevel"/>
     <w:tmpl w:val="C0ECB336"/>
@@ -2017,7 +3318,7 @@
       </w:pPr>
     </w:lvl>
   </w:abstractNum>
-  <w:abstractNum w:abstractNumId="14" w15:restartNumberingAfterBreak="0">
+  <w:abstractNum w:abstractNumId="16" w15:restartNumberingAfterBreak="0">
     <w:nsid w:val="6C181DB5"/>
     <w:multiLevelType w:val="hybridMultilevel"/>
     <w:tmpl w:val="B26A317C"/>
@@ -2130,7 +3431,7 @@
       </w:rPr>
     </w:lvl>
   </w:abstractNum>
-  <w:abstractNum w:abstractNumId="15" w15:restartNumberingAfterBreak="0">
+  <w:abstractNum w:abstractNumId="17" w15:restartNumberingAfterBreak="0">
     <w:nsid w:val="705F29B7"/>
     <w:multiLevelType w:val="hybridMultilevel"/>
     <w:tmpl w:val="115A2096"/>
@@ -2243,7 +3544,7 @@
       </w:rPr>
     </w:lvl>
   </w:abstractNum>
-  <w:abstractNum w:abstractNumId="16" w15:restartNumberingAfterBreak="0">
+  <w:abstractNum w:abstractNumId="18" w15:restartNumberingAfterBreak="0">
     <w:nsid w:val="7E7053EF"/>
     <w:multiLevelType w:val="hybridMultilevel"/>
     <w:tmpl w:val="8D3EF000"/>
@@ -2357,7 +3658,7 @@
     </w:lvl>
   </w:abstractNum>
   <w:num w:numId="1" w16cid:durableId="1207839608">
-    <w:abstractNumId w:val="8"/>
+    <w:abstractNumId w:val="9"/>
   </w:num>
   <w:num w:numId="2" w16cid:durableId="458914537">
     <w:abstractNumId w:val="3"/>
@@ -2366,46 +3667,52 @@
     <w:abstractNumId w:val="1"/>
   </w:num>
   <w:num w:numId="4" w16cid:durableId="1277522596">
-    <w:abstractNumId w:val="11"/>
+    <w:abstractNumId w:val="12"/>
   </w:num>
   <w:num w:numId="5" w16cid:durableId="1050419543">
-    <w:abstractNumId w:val="4"/>
+    <w:abstractNumId w:val="5"/>
   </w:num>
   <w:num w:numId="6" w16cid:durableId="1071001859">
-    <w:abstractNumId w:val="13"/>
+    <w:abstractNumId w:val="15"/>
   </w:num>
   <w:num w:numId="7" w16cid:durableId="1783376271">
     <w:abstractNumId w:val="0"/>
   </w:num>
   <w:num w:numId="8" w16cid:durableId="1395547294">
+    <w:abstractNumId w:val="11"/>
+  </w:num>
+  <w:num w:numId="9" w16cid:durableId="254480526">
+    <w:abstractNumId w:val="8"/>
+  </w:num>
+  <w:num w:numId="10" w16cid:durableId="839584884">
+    <w:abstractNumId w:val="18"/>
+  </w:num>
+  <w:num w:numId="11" w16cid:durableId="1729961868">
+    <w:abstractNumId w:val="16"/>
+  </w:num>
+  <w:num w:numId="12" w16cid:durableId="1980257521">
+    <w:abstractNumId w:val="14"/>
+  </w:num>
+  <w:num w:numId="13" w16cid:durableId="1539930111">
+    <w:abstractNumId w:val="7"/>
+  </w:num>
+  <w:num w:numId="14" w16cid:durableId="376274433">
     <w:abstractNumId w:val="10"/>
   </w:num>
-  <w:num w:numId="9" w16cid:durableId="254480526">
-    <w:abstractNumId w:val="7"/>
-  </w:num>
-  <w:num w:numId="10" w16cid:durableId="839584884">
-    <w:abstractNumId w:val="16"/>
-  </w:num>
-  <w:num w:numId="11" w16cid:durableId="1729961868">
-    <w:abstractNumId w:val="14"/>
-  </w:num>
-  <w:num w:numId="12" w16cid:durableId="1980257521">
-    <w:abstractNumId w:val="12"/>
-  </w:num>
-  <w:num w:numId="13" w16cid:durableId="1539930111">
-    <w:abstractNumId w:val="6"/>
-  </w:num>
-  <w:num w:numId="14" w16cid:durableId="376274433">
-    <w:abstractNumId w:val="9"/>
-  </w:num>
   <w:num w:numId="15" w16cid:durableId="1282296956">
-    <w:abstractNumId w:val="15"/>
+    <w:abstractNumId w:val="17"/>
   </w:num>
   <w:num w:numId="16" w16cid:durableId="282732026">
     <w:abstractNumId w:val="2"/>
   </w:num>
   <w:num w:numId="17" w16cid:durableId="550534613">
-    <w:abstractNumId w:val="5"/>
+    <w:abstractNumId w:val="6"/>
+  </w:num>
+  <w:num w:numId="18" w16cid:durableId="996038562">
+    <w:abstractNumId w:val="4"/>
+  </w:num>
+  <w:num w:numId="19" w16cid:durableId="996156684">
+    <w:abstractNumId w:val="13"/>
   </w:num>
 </w:numbering>
 </file>

</xml_diff>